<commit_message>
Manga - Pupa Volume 1 - fix source - 11/16/2025
</commit_message>
<xml_diff>
--- a/Manga/Pupa/2-Documentation (size)/1-Info/Sources.docx
+++ b/Manga/Pupa/2-Documentation (size)/1-Info/Sources.docx
@@ -15,36 +15,42 @@
       </w:pPr>
       <w:r>
         <w:rPr>
+          <w:bCs/>
+        </w:rPr>
+        <w:t>*</w:t>
+      </w:r>
+      <w:r>
+        <w:rPr>
           <w:b/>
         </w:rPr>
-        <w:t>* Download Name</w:t>
-      </w:r>
-      <w:r>
-        <w:t xml:space="preserve">: </w:t>
-      </w:r>
-      <w:r>
-        <w:t>[</w:t>
-      </w:r>
-      <w:r>
-        <w:t>pupa_fandom_com_wiki_Manga.pdf</w:t>
-      </w:r>
-      <w:r>
-        <w:t xml:space="preserve"> -&gt; </w:t>
-      </w:r>
-      <w:r>
-        <w:t>Pupa Manga Overview</w:t>
-      </w:r>
-      <w:r>
-        <w:t>.pdf]</w:t>
-      </w:r>
-      <w:r>
-        <w:t>[</w:t>
-      </w:r>
-      <w:r>
-        <w:t>Pupa Manga Overview</w:t>
-      </w:r>
-      <w:r>
-        <w:t>]</w:t>
+        <w:t xml:space="preserve"> Source ID: </w:t>
+      </w:r>
+      <w:r>
+        <w:rPr>
+          <w:bCs/>
+        </w:rPr>
+        <w:t>25</w:t>
+      </w:r>
+      <w:r>
+        <w:rPr>
+          <w:bCs/>
+        </w:rPr>
+        <w:t>2</w:t>
+      </w:r>
+      <w:r>
+        <w:br/>
+      </w:r>
+      <w:r>
+        <w:t xml:space="preserve">* </w:t>
+      </w:r>
+      <w:r>
+        <w:rPr>
+          <w:b/>
+        </w:rPr>
+        <w:t>Content Title</w:t>
+      </w:r>
+      <w:r>
+        <w:t>: [pupa_fandom_com_wiki_Manga.pdf -&gt; Pupa Manga Overview.pdf][Pupa Manga Overview]</w:t>
       </w:r>
       <w:r>
         <w:br/>
@@ -54,7 +60,7 @@
         <w:rPr>
           <w:b/>
         </w:rPr>
-        <w:t>Download Type</w:t>
+        <w:t>Content Type</w:t>
       </w:r>
       <w:r>
         <w:t>: Document</w:t>
@@ -67,32 +73,10 @@
         <w:rPr>
           <w:b/>
         </w:rPr>
-        <w:t>Source Type</w:t>
-      </w:r>
-      <w:r>
-        <w:t xml:space="preserve">: </w:t>
-      </w:r>
-      <w:r>
-        <w:t>Entertainment</w:t>
-      </w:r>
-      <w:r>
-        <w:br/>
-      </w:r>
-      <w:r>
-        <w:t xml:space="preserve">* </w:t>
-      </w:r>
-      <w:r>
-        <w:rPr>
-          <w:b/>
-          <w:bCs/>
-        </w:rPr>
-        <w:t>Source Platform</w:t>
-      </w:r>
-      <w:r>
-        <w:t xml:space="preserve">: </w:t>
-      </w:r>
-      <w:r>
-        <w:t>Fandom (https://www.fandom.com)</w:t>
+        <w:t>Domain</w:t>
+      </w:r>
+      <w:r>
+        <w:t>: Entertainment</w:t>
       </w:r>
       <w:r>
         <w:br/>
@@ -102,7 +86,20 @@
         <w:rPr>
           <w:b/>
         </w:rPr>
-        <w:t>Download Source</w:t>
+        <w:t>Source Platform</w:t>
+      </w:r>
+      <w:r>
+        <w:t>: Fandom (https://www.fandom.com)</w:t>
+      </w:r>
+      <w:r>
+        <w:br/>
+        <w:t xml:space="preserve">* </w:t>
+      </w:r>
+      <w:r>
+        <w:rPr>
+          <w:b/>
+        </w:rPr>
+        <w:t>Source Reference</w:t>
       </w:r>
       <w:r>
         <w:t xml:space="preserve">: </w:t>
@@ -116,7 +113,23 @@
         </w:r>
       </w:hyperlink>
       <w:r>
-        <w:t xml:space="preserve"> </w:t>
+        <w:br/>
+      </w:r>
+      <w:r>
+        <w:t xml:space="preserve">* </w:t>
+      </w:r>
+      <w:r>
+        <w:rPr>
+          <w:b/>
+          <w:bCs/>
+        </w:rPr>
+        <w:t>Source Type</w:t>
+      </w:r>
+      <w:r>
+        <w:t xml:space="preserve">: </w:t>
+      </w:r>
+      <w:r>
+        <w:t>Converted</w:t>
       </w:r>
       <w:r>
         <w:br/>
@@ -125,83 +138,21 @@
       <w:r>
         <w:rPr>
           <w:b/>
-        </w:rPr>
-        <w:t xml:space="preserve">Download Server / Mirror: </w:t>
-      </w:r>
-      <w:r>
-        <w:rPr>
           <w:bCs/>
         </w:rPr>
-        <w:t>https://pupa.fandom.com [Main Fandom Server]</w:t>
-      </w:r>
-      <w:r>
-        <w:rPr>
-          <w:bCs/>
-        </w:rPr>
-        <w:br/>
-      </w:r>
-      <w:r>
-        <w:t xml:space="preserve">* </w:t>
-      </w:r>
-      <w:r>
-        <w:rPr>
-          <w:b/>
-        </w:rPr>
-        <w:t>Download Method</w:t>
-      </w:r>
-      <w:r>
-        <w:t xml:space="preserve">: </w:t>
-      </w:r>
-      <w:r>
-        <w:rPr>
-          <w:lang w:val="en-US"/>
-        </w:rPr>
-        <w:t>Web Tool:</w:t>
-      </w:r>
-      <w:r>
-        <w:rPr>
-          <w:lang w:val="en-US"/>
-        </w:rPr>
-        <w:t xml:space="preserve"> Sejda HTML-to-PDF</w:t>
-      </w:r>
-      <w:r>
-        <w:rPr>
-          <w:lang w:val="en-US"/>
-        </w:rPr>
+        <w:t>Source Nature:</w:t>
+      </w:r>
+      <w:r>
         <w:t xml:space="preserve"> </w:t>
       </w:r>
       <w:r>
-        <w:rPr>
-          <w:lang w:val="en-US"/>
-        </w:rPr>
-        <w:t>(</w:t>
-      </w:r>
-      <w:hyperlink r:id="rId6" w:history="1">
-        <w:r>
-          <w:rPr>
-            <w:rStyle w:val="Hyperlink"/>
-            <w:lang w:val="en-US"/>
-          </w:rPr>
-          <w:t>https://www.sejda.com/html-to-pdf</w:t>
-        </w:r>
-      </w:hyperlink>
-      <w:r>
-        <w:rPr>
-          <w:lang w:val="en-US"/>
-        </w:rPr>
-        <w:t>)</w:t>
-      </w:r>
-      <w:r>
-        <w:rPr>
-          <w:lang w:val="en-US"/>
-        </w:rPr>
+        <w:t>D</w:t>
+      </w:r>
+      <w:r>
+        <w:t>igital</w:t>
+      </w:r>
+      <w:r>
         <w:t xml:space="preserve"> </w:t>
-      </w:r>
-      <w:r>
-        <w:rPr>
-          <w:lang w:val="en-US"/>
-        </w:rPr>
-        <w:t>[used to convert a webpage into a downloadable PDF document]</w:t>
       </w:r>
       <w:r>
         <w:br/>
@@ -211,10 +162,10 @@
         <w:rPr>
           <w:b/>
         </w:rPr>
-        <w:t>Download Format</w:t>
-      </w:r>
-      <w:r>
-        <w:t>: .pdf</w:t>
+        <w:t>Storage Host</w:t>
+      </w:r>
+      <w:r>
+        <w:t>: https://pupa.fandom.com [Main Fandom Server]</w:t>
       </w:r>
       <w:r>
         <w:br/>
@@ -224,10 +175,10 @@
         <w:rPr>
           <w:b/>
         </w:rPr>
-        <w:t>Download Quality</w:t>
-      </w:r>
-      <w:r>
-        <w:t xml:space="preserve">: Medium </w:t>
+        <w:t>Acquisition Method</w:t>
+      </w:r>
+      <w:r>
+        <w:t>: Web Tool: Sejda HTML-to-PDF (https://www.sejda.com/html-to-pdf) [used to convert a webpage into a downloadable PDF document]</w:t>
       </w:r>
       <w:r>
         <w:br/>
@@ -237,60 +188,61 @@
         <w:rPr>
           <w:b/>
         </w:rPr>
-        <w:t>Download Date</w:t>
-      </w:r>
-      <w:r>
-        <w:t xml:space="preserve">: </w:t>
-      </w:r>
-      <w:r>
-        <w:t>10</w:t>
-      </w:r>
-      <w:r>
-        <w:t>/</w:t>
-      </w:r>
-      <w:r>
-        <w:t>31</w:t>
-      </w:r>
-      <w:r>
-        <w:t>/2025</w:t>
+        <w:t>File Format</w:t>
+      </w:r>
+      <w:r>
+        <w:t>: .pdf</w:t>
       </w:r>
       <w:r>
         <w:br/>
-      </w:r>
-      <w:r>
         <w:t xml:space="preserve">* </w:t>
       </w:r>
       <w:r>
         <w:rPr>
           <w:b/>
-          <w:bCs/>
-        </w:rPr>
-        <w:t>Saved Location</w:t>
+        </w:rPr>
+        <w:t>Content Quality</w:t>
+      </w:r>
+      <w:r>
+        <w:t xml:space="preserve">: Medium </w:t>
+      </w:r>
+      <w:r>
+        <w:br/>
+        <w:t xml:space="preserve">* </w:t>
+      </w:r>
+      <w:r>
+        <w:rPr>
+          <w:b/>
+        </w:rPr>
+        <w:t>Acquisition Date</w:t>
+      </w:r>
+      <w:r>
+        <w:t>: 10/31/2025</w:t>
+      </w:r>
+      <w:r>
+        <w:br/>
+        <w:t xml:space="preserve">* </w:t>
+      </w:r>
+      <w:r>
+        <w:rPr>
+          <w:b/>
+        </w:rPr>
+        <w:t>Storage Location</w:t>
       </w:r>
       <w:r>
         <w:t>: StorageType: Cloud -&gt; Platform: GitHub -&gt; Account: animekingdomelbaf -&gt; Repository: kingdomheartsManga -&gt; File: Manga/Pupa/..</w:t>
       </w:r>
       <w:r>
         <w:br/>
-      </w:r>
-      <w:r>
-        <w:rPr>
-          <w:lang w:val="en-US"/>
-        </w:rPr>
         <w:t xml:space="preserve">* </w:t>
       </w:r>
       <w:r>
         <w:rPr>
           <w:b/>
-          <w:bCs/>
-          <w:lang w:val="en-US"/>
         </w:rPr>
         <w:t>Notes</w:t>
       </w:r>
       <w:r>
-        <w:rPr>
-          <w:lang w:val="en-US"/>
-        </w:rPr>
         <w:t>:</w:t>
       </w:r>
     </w:p>

</xml_diff>